<commit_message>
modified resume from Cengage
</commit_message>
<xml_diff>
--- a/resume.docx
+++ b/resume.docx
@@ -244,15 +244,7 @@
         <w:rPr>
           <w:color w:val="000000"/>
         </w:rPr>
-        <w:t xml:space="preserve">for Software Quality Assurance (SQA) • In-depth knowledge of computer architecture, network architecture, data structures, standard programming practices and the web developer mindset. • Experience in computer  engineering, manual and automated software testing  • Comprehensive knowledge of the processes of software  development lifecycle • Knowledge of bug tracking systems and software debugging tools • Proven ability  to maintain and enhance software with the aim of improving operational  functionality in line with business  requirements • Skilled in creating test plans, test cases, test </w:t>
-      </w:r>
-      <w:bookmarkStart w:id="0" w:name="_GoBack"/>
-      <w:bookmarkEnd w:id="0"/>
-      <w:r>
-        <w:rPr>
-          <w:color w:val="000000"/>
-        </w:rPr>
-        <w:t xml:space="preserve">matrices and other test documentation • Quick  learner, versatile, adaptable and process-oriented • Engineer/MS degree in Computer Science  </w:t>
+        <w:t xml:space="preserve">for Software Quality Assurance (SQA) • In-depth knowledge of computer architecture, network architecture, data structures, standard programming practices and the web developer mindset. • Experience in computer  engineering, manual and automated software testing  • Comprehensive knowledge of the processes of software  development lifecycle • Knowledge of bug tracking systems and software debugging tools • Proven ability  to maintain and enhance software with the aim of improving operational  functionality in line with business  requirements • Skilled in creating test plans, test cases, test matrices and other test documentation • Quick  learner, versatile, adaptable and process-oriented • Engineer/MS degree in Computer Science  </w:t>
       </w:r>
     </w:p>
     <w:p>
@@ -377,7 +369,27 @@
         <w:rPr>
           <w:color w:val="000000"/>
         </w:rPr>
-        <w:t xml:space="preserve"> SQL, HTML, CSS, XML, JavaScript, C#, Assembler </w:t>
+        <w:t xml:space="preserve"> SQL, HTML, CSS</w:t>
+      </w:r>
+      <w:r>
+        <w:rPr>
+          <w:color w:val="000000"/>
+        </w:rPr>
+        <w:t xml:space="preserve">, XML, JavaScript, </w:t>
+      </w:r>
+      <w:bookmarkStart w:id="0" w:name="_GoBack"/>
+      <w:bookmarkEnd w:id="0"/>
+      <w:r>
+        <w:rPr>
+          <w:color w:val="000000"/>
+        </w:rPr>
+        <w:t>Java, Ruby</w:t>
+      </w:r>
+      <w:r>
+        <w:rPr>
+          <w:color w:val="000000"/>
+        </w:rPr>
+        <w:t xml:space="preserve"> </w:t>
       </w:r>
     </w:p>
     <w:p>

</xml_diff>